<commit_message>
Made changes to the bulleted items in the word document markschemes, so that they could be parsed. Note that this means the change has to be made again if the word documents are remade, but this should not happen.
DB is now updated to the latest version, DB backup is still in its previous version
until the new DB is finalised.

Now we can add extra features as needed.
</commit_message>
<xml_diff>
--- a/Scripts/markschemes/Unit 4 Wjec.docx
+++ b/Scripts/markschemes/Unit 4 Wjec.docx
@@ -476,7 +476,10 @@
         <w:ind w:left="140" w:right="170"/>
       </w:pPr>
       <w:r>
-        <w:t>This marking scheme was used by WJEC for the 2018 examination.</w:t>
+        <w:t xml:space="preserve">This marking scheme was used by </w:t>
+      </w:r>
+      <w:r>
+        <w:t>WJEC for the 2018 examination.</w:t>
       </w:r>
       <w:r>
         <w:rPr>
@@ -502,7 +505,10 @@
         <w:t xml:space="preserve"> </w:t>
       </w:r>
       <w:r>
-        <w:t>The conference was held shortly after the paper was taken so that reference could be made to the full range of candidates' responses, with photocopied scripts forming the</w:t>
+        <w:t>The conference was held shortly after the paper was taken so that reference could be made to the full range</w:t>
+      </w:r>
+      <w:r>
+        <w:t xml:space="preserve"> of candidates' responses, with photocopied scripts forming the</w:t>
       </w:r>
       <w:r>
         <w:rPr>
@@ -655,7 +661,10 @@
         <w:ind w:left="140" w:right="212"/>
       </w:pPr>
       <w:r>
-        <w:t xml:space="preserve">It is hoped that this information will be of assistance to </w:t>
+        <w:t>It is hoped that this information will be of</w:t>
+      </w:r>
+      <w:r>
+        <w:t xml:space="preserve"> assistance to </w:t>
       </w:r>
       <w:proofErr w:type="spellStart"/>
       <w:proofErr w:type="gramStart"/>
@@ -1817,7 +1826,10 @@
               <w:t xml:space="preserve"> </w:t>
             </w:r>
             <w:r>
-              <w:t>the processor to the RAM memory or input/output ports to initiate data transfer. Carries interrupt signals to the processor to indicate that hardware/software requires attention.</w:t>
+              <w:t xml:space="preserve">the processor to the RAM memory or input/output ports to </w:t>
+            </w:r>
+            <w:r>
+              <w:t>initiate data transfer. Carries interrupt signals to the processor to indicate that hardware/software requires attention.</w:t>
             </w:r>
           </w:p>
         </w:tc>
@@ -2022,7 +2034,10 @@
               <w:t xml:space="preserve"> </w:t>
             </w:r>
             <w:r>
-              <w:t>The processor then carries out actions which depend on the command:</w:t>
+              <w:t xml:space="preserve">The processor then carries out actions </w:t>
+            </w:r>
+            <w:r>
+              <w:t>which depend on the command:</w:t>
             </w:r>
           </w:p>
           <w:p>
@@ -2254,7 +2269,10 @@
               <w:t xml:space="preserve">1 mark </w:t>
             </w:r>
             <w:r>
-              <w:t>for correctly describing a load or save operation,</w:t>
+              <w:t xml:space="preserve">for </w:t>
+            </w:r>
+            <w:r>
+              <w:t>correctly describing a load or save operation,</w:t>
             </w:r>
             <w:r>
               <w:rPr>
@@ -2449,7 +2467,10 @@
               <w:t xml:space="preserve">1 mark </w:t>
             </w:r>
             <w:r>
-              <w:t xml:space="preserve">for stating that the </w:t>
+              <w:t>for stating that th</w:t>
+            </w:r>
+            <w:r>
+              <w:t xml:space="preserve">e </w:t>
             </w:r>
             <w:r>
               <w:rPr>
@@ -5893,14 +5914,31 @@
           <w:p>
             <w:pPr>
               <w:pStyle w:val="TableParagraph"/>
-              <w:numPr>
-                <w:ilvl w:val="0"/>
-                <w:numId w:val="14"/>
-              </w:numPr>
               <w:tabs>
                 <w:tab w:val="left" w:pos="341"/>
               </w:tabs>
-            </w:pPr>
+              <w:ind w:left="107"/>
+            </w:pPr>
+            <w:r>
+              <w:rPr>
+                <w:i/>
+              </w:rPr>
+              <w:t>(</w:t>
+            </w:r>
+            <w:proofErr w:type="spellStart"/>
+            <w:r>
+              <w:rPr>
+                <w:i/>
+              </w:rPr>
+              <w:t>i</w:t>
+            </w:r>
+            <w:proofErr w:type="spellEnd"/>
+            <w:r>
+              <w:rPr>
+                <w:i/>
+              </w:rPr>
+              <w:t xml:space="preserve">) </w:t>
+            </w:r>
             <w:r>
               <w:rPr>
                 <w:i/>
@@ -6179,15 +6217,14 @@
           <w:p>
             <w:pPr>
               <w:pStyle w:val="TableParagraph"/>
-              <w:numPr>
-                <w:ilvl w:val="0"/>
-                <w:numId w:val="13"/>
-              </w:numPr>
               <w:tabs>
                 <w:tab w:val="left" w:pos="442"/>
               </w:tabs>
-              <w:ind w:hanging="335"/>
-            </w:pPr>
+              <w:ind w:left="106"/>
+            </w:pPr>
+            <w:r>
+              <w:t xml:space="preserve">(iii) </w:t>
+            </w:r>
             <w:r>
               <w:t>A</w:t>
             </w:r>
@@ -6388,7 +6425,10 @@
               </w:rPr>
             </w:pPr>
             <w:r>
-              <w:t>incorporates the month, day and year figures and</w:t>
+              <w:t xml:space="preserve">incorporates the month, day and </w:t>
+            </w:r>
+            <w:r>
+              <w:t>year figures and</w:t>
             </w:r>
             <w:r>
               <w:rPr>
@@ -8434,18 +8474,25 @@
           <w:p>
             <w:pPr>
               <w:pStyle w:val="TableParagraph"/>
-              <w:numPr>
-                <w:ilvl w:val="0"/>
-                <w:numId w:val="12"/>
-              </w:numPr>
               <w:tabs>
                 <w:tab w:val="left" w:pos="392"/>
               </w:tabs>
-              <w:ind w:hanging="285"/>
-              <w:rPr>
-                <w:b/>
-              </w:rPr>
-            </w:pPr>
+              <w:ind w:left="106"/>
+              <w:rPr>
+                <w:b/>
+              </w:rPr>
+            </w:pPr>
+            <w:r>
+              <w:t>(</w:t>
+            </w:r>
+            <w:proofErr w:type="spellStart"/>
+            <w:r>
+              <w:t>i</w:t>
+            </w:r>
+            <w:proofErr w:type="spellEnd"/>
+            <w:r>
+              <w:t xml:space="preserve">) </w:t>
+            </w:r>
             <w:r>
               <w:t>Up</w:t>
             </w:r>
@@ -8696,7 +8743,10 @@
               </w:rPr>
             </w:pPr>
             <w:r>
-              <w:t>Room field can contain multiple data items.</w:t>
+              <w:t xml:space="preserve">Room field can </w:t>
+            </w:r>
+            <w:r>
+              <w:t>contain multiple data items.</w:t>
             </w:r>
             <w:r>
               <w:rPr>
@@ -12680,7 +12730,10 @@
               <w:t xml:space="preserve"> </w:t>
             </w:r>
             <w:r>
-              <w:t>ENGINEER (WHERE Surname = 'Wong' AND Initial = 'K'))</w:t>
+              <w:t xml:space="preserve">ENGINEER (WHERE Surname = 'Wong' AND </w:t>
+            </w:r>
+            <w:r>
+              <w:t>Initial = 'K'))</w:t>
             </w:r>
           </w:p>
           <w:p>
@@ -16436,6 +16489,8 @@
             </w:r>
             <w:r>
               <w:tab/>
+            </w:r>
+            <w:r>
               <w:t>0001</w:t>
             </w:r>
             <w:r>
@@ -16741,18 +16796,34 @@
           <w:p>
             <w:pPr>
               <w:pStyle w:val="TableParagraph"/>
-              <w:numPr>
-                <w:ilvl w:val="0"/>
-                <w:numId w:val="11"/>
-              </w:numPr>
               <w:tabs>
                 <w:tab w:val="left" w:pos="391"/>
               </w:tabs>
-              <w:ind w:hanging="284"/>
-              <w:rPr>
-                <w:b/>
-              </w:rPr>
-            </w:pPr>
+              <w:ind w:left="106"/>
+              <w:rPr>
+                <w:b/>
+              </w:rPr>
+            </w:pPr>
+            <w:r>
+              <w:rPr>
+                <w:b/>
+              </w:rPr>
+              <w:t>(</w:t>
+            </w:r>
+            <w:proofErr w:type="spellStart"/>
+            <w:r>
+              <w:rPr>
+                <w:b/>
+              </w:rPr>
+              <w:t>i</w:t>
+            </w:r>
+            <w:proofErr w:type="spellEnd"/>
+            <w:r>
+              <w:rPr>
+                <w:b/>
+              </w:rPr>
+              <w:t xml:space="preserve">) </w:t>
+            </w:r>
             <w:r>
               <w:rPr>
                 <w:b/>
@@ -17019,7 +17090,13 @@
               <w:rPr>
                 <w:b/>
               </w:rPr>
-              <w:t>1 mark</w:t>
+              <w:t xml:space="preserve">1 </w:t>
+            </w:r>
+            <w:r>
+              <w:rPr>
+                <w:b/>
+              </w:rPr>
+              <w:t>mark</w:t>
             </w:r>
           </w:p>
           <w:p>
@@ -20491,7 +20568,10 @@
               <w:ind w:right="328"/>
             </w:pPr>
             <w:r>
-              <w:t>Suitability of the programming task for separation</w:t>
+              <w:t>Suitability of the program</w:t>
+            </w:r>
+            <w:r>
+              <w:t>ming task for separation</w:t>
             </w:r>
             <w:r>
               <w:rPr>
@@ -20729,7 +20809,10 @@
               <w:t xml:space="preserve"> </w:t>
             </w:r>
             <w:r>
-              <w:t>network to facilitate transfer of input and output data in distributed processing.</w:t>
+              <w:t xml:space="preserve">network to facilitate </w:t>
+            </w:r>
+            <w:r>
+              <w:t>transfer of input and output data in distributed processing.</w:t>
             </w:r>
           </w:p>
           <w:p>
@@ -20945,7 +21028,10 @@
               <w:t xml:space="preserve"> </w:t>
             </w:r>
             <w:r>
-              <w:t>mark</w:t>
+              <w:t>mar</w:t>
+            </w:r>
+            <w:r>
+              <w:t>k</w:t>
             </w:r>
             <w:r>
               <w:rPr>
@@ -21598,14 +21684,10 @@
           <w:p>
             <w:pPr>
               <w:pStyle w:val="TableParagraph"/>
-              <w:numPr>
-                <w:ilvl w:val="0"/>
-                <w:numId w:val="8"/>
-              </w:numPr>
               <w:tabs>
                 <w:tab w:val="left" w:pos="406"/>
               </w:tabs>
-              <w:ind w:hanging="299"/>
+              <w:ind w:left="106"/>
             </w:pPr>
             <w:r>
               <w:rPr>
@@ -23885,7 +23967,10 @@
               <w:t xml:space="preserve"> </w:t>
             </w:r>
             <w:r>
-              <w:t>the problem which this might cause for an individual.</w:t>
+              <w:t xml:space="preserve">the </w:t>
+            </w:r>
+            <w:r>
+              <w:t>problem which this might cause for an individual.</w:t>
             </w:r>
           </w:p>
           <w:p>
@@ -24252,7 +24337,10 @@
               <w:t xml:space="preserve"> </w:t>
             </w:r>
             <w:r>
-              <w:t>police would use this as an excuse to stop members of particular groups (</w:t>
+              <w:t>police would use this as an excuse to stop members of partic</w:t>
+            </w:r>
+            <w:r>
+              <w:t>ular groups (</w:t>
             </w:r>
             <w:proofErr w:type="gramStart"/>
             <w:r>
@@ -24409,7 +24497,10 @@
               <w:t xml:space="preserve"> </w:t>
             </w:r>
             <w:r>
-              <w:t>street</w:t>
+              <w:t>str</w:t>
+            </w:r>
+            <w:r>
+              <w:t>eet</w:t>
             </w:r>
             <w:r>
               <w:rPr>
@@ -25600,7 +25691,10 @@
               <w:t xml:space="preserve"> </w:t>
             </w:r>
             <w:r>
-              <w:t>virus checking and firewall.</w:t>
+              <w:t xml:space="preserve">virus </w:t>
+            </w:r>
+            <w:r>
+              <w:t>checking and firewall.</w:t>
             </w:r>
           </w:p>
           <w:p>
@@ -26469,7 +26563,13 @@
               <w:rPr>
                 <w:rFonts w:ascii="Arial" w:hAnsi="Arial"/>
               </w:rPr>
-              <w:t xml:space="preserve">of the topics as specified in the indicative content. Clear knowledge is defined as a response that makes eight to ten points in the area </w:t>
+              <w:t>of the topics as sp</w:t>
+            </w:r>
+            <w:r>
+              <w:rPr>
+                <w:rFonts w:ascii="Arial" w:hAnsi="Arial"/>
+              </w:rPr>
+              <w:t xml:space="preserve">ecified in the indicative content. Clear knowledge is defined as a response that makes eight to ten points in the area </w:t>
             </w:r>
             <w:proofErr w:type="spellStart"/>
             <w:r>
@@ -28362,7 +28462,13 @@
               <w:rPr>
                 <w:rFonts w:ascii="Arial" w:hAnsi="Arial"/>
               </w:rPr>
-              <w:t>attempted to address the question but has demonstrated superficial knowledge of the topic</w:t>
+              <w:t xml:space="preserve">attempted to address the question but has demonstrated superficial knowledge of the </w:t>
+            </w:r>
+            <w:r>
+              <w:rPr>
+                <w:rFonts w:ascii="Arial" w:hAnsi="Arial"/>
+              </w:rPr>
+              <w:t>topic</w:t>
             </w:r>
             <w:r>
               <w:rPr>
@@ -30364,6 +30470,96 @@
     </w:lvl>
   </w:abstractNum>
   <w:abstractNum w:abstractNumId="8" w15:restartNumberingAfterBreak="0">
+    <w:nsid w:val="1D9629DA"/>
+    <w:multiLevelType w:val="hybridMultilevel"/>
+    <w:tmpl w:val="ADA64AA8"/>
+    <w:lvl w:ilvl="0" w:tplc="8B5A8B84">
+      <w:start w:val="1"/>
+      <w:numFmt w:val="lowerRoman"/>
+      <w:lvlText w:val="(%1)"/>
+      <w:lvlJc w:val="left"/>
+      <w:pPr>
+        <w:ind w:left="827" w:hanging="720"/>
+      </w:pPr>
+      <w:rPr>
+        <w:rFonts w:hint="default"/>
+        <w:i/>
+      </w:rPr>
+    </w:lvl>
+    <w:lvl w:ilvl="1" w:tplc="08090019" w:tentative="1">
+      <w:start w:val="1"/>
+      <w:numFmt w:val="lowerLetter"/>
+      <w:lvlText w:val="%2."/>
+      <w:lvlJc w:val="left"/>
+      <w:pPr>
+        <w:ind w:left="1187" w:hanging="360"/>
+      </w:pPr>
+    </w:lvl>
+    <w:lvl w:ilvl="2" w:tplc="0809001B" w:tentative="1">
+      <w:start w:val="1"/>
+      <w:numFmt w:val="lowerRoman"/>
+      <w:lvlText w:val="%3."/>
+      <w:lvlJc w:val="right"/>
+      <w:pPr>
+        <w:ind w:left="1907" w:hanging="180"/>
+      </w:pPr>
+    </w:lvl>
+    <w:lvl w:ilvl="3" w:tplc="0809000F" w:tentative="1">
+      <w:start w:val="1"/>
+      <w:numFmt w:val="decimal"/>
+      <w:lvlText w:val="%4."/>
+      <w:lvlJc w:val="left"/>
+      <w:pPr>
+        <w:ind w:left="2627" w:hanging="360"/>
+      </w:pPr>
+    </w:lvl>
+    <w:lvl w:ilvl="4" w:tplc="08090019" w:tentative="1">
+      <w:start w:val="1"/>
+      <w:numFmt w:val="lowerLetter"/>
+      <w:lvlText w:val="%5."/>
+      <w:lvlJc w:val="left"/>
+      <w:pPr>
+        <w:ind w:left="3347" w:hanging="360"/>
+      </w:pPr>
+    </w:lvl>
+    <w:lvl w:ilvl="5" w:tplc="0809001B" w:tentative="1">
+      <w:start w:val="1"/>
+      <w:numFmt w:val="lowerRoman"/>
+      <w:lvlText w:val="%6."/>
+      <w:lvlJc w:val="right"/>
+      <w:pPr>
+        <w:ind w:left="4067" w:hanging="180"/>
+      </w:pPr>
+    </w:lvl>
+    <w:lvl w:ilvl="6" w:tplc="0809000F" w:tentative="1">
+      <w:start w:val="1"/>
+      <w:numFmt w:val="decimal"/>
+      <w:lvlText w:val="%7."/>
+      <w:lvlJc w:val="left"/>
+      <w:pPr>
+        <w:ind w:left="4787" w:hanging="360"/>
+      </w:pPr>
+    </w:lvl>
+    <w:lvl w:ilvl="7" w:tplc="08090019" w:tentative="1">
+      <w:start w:val="1"/>
+      <w:numFmt w:val="lowerLetter"/>
+      <w:lvlText w:val="%8."/>
+      <w:lvlJc w:val="left"/>
+      <w:pPr>
+        <w:ind w:left="5507" w:hanging="360"/>
+      </w:pPr>
+    </w:lvl>
+    <w:lvl w:ilvl="8" w:tplc="0809001B" w:tentative="1">
+      <w:start w:val="1"/>
+      <w:numFmt w:val="lowerRoman"/>
+      <w:lvlText w:val="%9."/>
+      <w:lvlJc w:val="right"/>
+      <w:pPr>
+        <w:ind w:left="6227" w:hanging="180"/>
+      </w:pPr>
+    </w:lvl>
+  </w:abstractNum>
+  <w:abstractNum w:abstractNumId="9" w15:restartNumberingAfterBreak="0">
     <w:nsid w:val="23342AD1"/>
     <w:multiLevelType w:val="hybridMultilevel"/>
     <w:tmpl w:val="969C5FCC"/>
@@ -30483,7 +30679,7 @@
       </w:rPr>
     </w:lvl>
   </w:abstractNum>
-  <w:abstractNum w:abstractNumId="9" w15:restartNumberingAfterBreak="0">
+  <w:abstractNum w:abstractNumId="10" w15:restartNumberingAfterBreak="0">
     <w:nsid w:val="3B2A7B60"/>
     <w:multiLevelType w:val="hybridMultilevel"/>
     <w:tmpl w:val="E6DAF4E6"/>
@@ -30603,7 +30799,7 @@
       </w:rPr>
     </w:lvl>
   </w:abstractNum>
-  <w:abstractNum w:abstractNumId="10" w15:restartNumberingAfterBreak="0">
+  <w:abstractNum w:abstractNumId="11" w15:restartNumberingAfterBreak="0">
     <w:nsid w:val="3F876972"/>
     <w:multiLevelType w:val="hybridMultilevel"/>
     <w:tmpl w:val="2C563862"/>
@@ -30739,7 +30935,7 @@
       </w:rPr>
     </w:lvl>
   </w:abstractNum>
-  <w:abstractNum w:abstractNumId="11" w15:restartNumberingAfterBreak="0">
+  <w:abstractNum w:abstractNumId="12" w15:restartNumberingAfterBreak="0">
     <w:nsid w:val="608B0B36"/>
     <w:multiLevelType w:val="hybridMultilevel"/>
     <w:tmpl w:val="6E821180"/>
@@ -30859,7 +31055,7 @@
       </w:rPr>
     </w:lvl>
   </w:abstractNum>
-  <w:abstractNum w:abstractNumId="12" w15:restartNumberingAfterBreak="0">
+  <w:abstractNum w:abstractNumId="13" w15:restartNumberingAfterBreak="0">
     <w:nsid w:val="634478D0"/>
     <w:multiLevelType w:val="hybridMultilevel"/>
     <w:tmpl w:val="45C0290C"/>
@@ -30979,7 +31175,7 @@
       </w:rPr>
     </w:lvl>
   </w:abstractNum>
-  <w:abstractNum w:abstractNumId="13" w15:restartNumberingAfterBreak="0">
+  <w:abstractNum w:abstractNumId="14" w15:restartNumberingAfterBreak="0">
     <w:nsid w:val="69DA10FE"/>
     <w:multiLevelType w:val="hybridMultilevel"/>
     <w:tmpl w:val="1F98721A"/>
@@ -31099,7 +31295,7 @@
       </w:rPr>
     </w:lvl>
   </w:abstractNum>
-  <w:abstractNum w:abstractNumId="14" w15:restartNumberingAfterBreak="0">
+  <w:abstractNum w:abstractNumId="15" w15:restartNumberingAfterBreak="0">
     <w:nsid w:val="74D31261"/>
     <w:multiLevelType w:val="hybridMultilevel"/>
     <w:tmpl w:val="7CD2F14A"/>
@@ -31223,28 +31419,28 @@
     <w:abstractNumId w:val="1"/>
   </w:num>
   <w:num w:numId="2" w16cid:durableId="1574700042">
-    <w:abstractNumId w:val="14"/>
+    <w:abstractNumId w:val="15"/>
   </w:num>
   <w:num w:numId="3" w16cid:durableId="1119834193">
-    <w:abstractNumId w:val="9"/>
+    <w:abstractNumId w:val="10"/>
   </w:num>
   <w:num w:numId="4" w16cid:durableId="692340526">
     <w:abstractNumId w:val="2"/>
   </w:num>
   <w:num w:numId="5" w16cid:durableId="653803316">
-    <w:abstractNumId w:val="8"/>
+    <w:abstractNumId w:val="9"/>
   </w:num>
   <w:num w:numId="6" w16cid:durableId="395786257">
-    <w:abstractNumId w:val="13"/>
+    <w:abstractNumId w:val="14"/>
   </w:num>
   <w:num w:numId="7" w16cid:durableId="1723479175">
-    <w:abstractNumId w:val="12"/>
+    <w:abstractNumId w:val="13"/>
   </w:num>
   <w:num w:numId="8" w16cid:durableId="1219197593">
     <w:abstractNumId w:val="5"/>
   </w:num>
   <w:num w:numId="9" w16cid:durableId="1851947597">
-    <w:abstractNumId w:val="11"/>
+    <w:abstractNumId w:val="12"/>
   </w:num>
   <w:num w:numId="10" w16cid:durableId="1800951304">
     <w:abstractNumId w:val="3"/>
@@ -31253,7 +31449,7 @@
     <w:abstractNumId w:val="4"/>
   </w:num>
   <w:num w:numId="12" w16cid:durableId="1864978966">
-    <w:abstractNumId w:val="10"/>
+    <w:abstractNumId w:val="11"/>
   </w:num>
   <w:num w:numId="13" w16cid:durableId="1114865041">
     <w:abstractNumId w:val="0"/>
@@ -31263,6 +31459,9 @@
   </w:num>
   <w:num w:numId="15" w16cid:durableId="2003007002">
     <w:abstractNumId w:val="6"/>
+  </w:num>
+  <w:num w:numId="16" w16cid:durableId="781655863">
+    <w:abstractNumId w:val="8"/>
   </w:num>
 </w:numbering>
 </file>

</xml_diff>